<commit_message>
updating intro networks problems
</commit_message>
<xml_diff>
--- a/problems/act1.docx
+++ b/problems/act1.docx
@@ -3,6 +3,44 @@
 <w:document xmlns:wpc="http://schemas.microsoft.com/office/word/2010/wordprocessingCanvas" xmlns:mo="http://schemas.microsoft.com/office/mac/office/2008/main" xmlns:mc="http://schemas.openxmlformats.org/markup-compatibility/2006" xmlns:mv="urn:schemas-microsoft-com:mac:vml" xmlns:o="urn:schemas-microsoft-com:office:office" xmlns:r="http://schemas.openxmlformats.org/officeDocument/2006/relationships" xmlns:m="http://schemas.openxmlformats.org/officeDocument/2006/math" xmlns:v="urn:schemas-microsoft-com:vml" xmlns:wp14="http://schemas.microsoft.com/office/word/2010/wordprocessingDrawing" xmlns:wp="http://schemas.openxmlformats.org/drawingml/2006/wordprocessingDrawing" xmlns:w10="urn:schemas-microsoft-com:office:word" xmlns:w="http://schemas.openxmlformats.org/wordprocessingml/2006/main" xmlns:w14="http://schemas.microsoft.com/office/word/2010/wordml" xmlns:w15="http://schemas.microsoft.com/office/word/2012/wordml" xmlns:wpg="http://schemas.microsoft.com/office/word/2010/wordprocessingGroup" xmlns:wpi="http://schemas.microsoft.com/office/word/2010/wordprocessingInk" xmlns:wne="http://schemas.microsoft.com/office/word/2006/wordml" xmlns:wps="http://schemas.microsoft.com/office/word/2010/wordprocessingShape" mc:Ignorable="w14 w15 wp14">
   <w:body>
     <w:p>
+      <w:bookmarkStart w:id="0" w:name="_GoBack"/>
+      <w:bookmarkEnd w:id="0"/>
+      <w:r>
+        <w:rPr>
+          <w:b/>
+        </w:rPr>
+        <w:t>Units</w:t>
+      </w:r>
+    </w:p>
+    <w:p>
+      <w:r>
+        <w:t>1 byte = 8 bits</w:t>
+      </w:r>
+    </w:p>
+    <w:p>
+      <w:r>
+        <w:t>1 kilobyte = 1024 bits of storage</w:t>
+      </w:r>
+    </w:p>
+    <w:p>
+      <w:r>
+        <w:t xml:space="preserve">By convention, storage and data rate is different: 1kb/s </w:t>
+      </w:r>
+      <w:r>
+        <w:sym w:font="Wingdings" w:char="F0E0"/>
+      </w:r>
+      <w:r>
+        <w:t xml:space="preserve"> 1,000bits/s</w:t>
+      </w:r>
+    </w:p>
+    <w:p>
+      <w:pPr>
+        <w:rPr>
+          <w:b/>
+        </w:rPr>
+      </w:pPr>
+    </w:p>
+    <w:p>
       <w:pPr>
         <w:rPr>
           <w:b/>
@@ -328,17 +366,893 @@
       </w:r>
     </w:p>
     <w:p>
-      <w:bookmarkStart w:id="0" w:name="_GoBack"/>
-      <w:bookmarkEnd w:id="0"/>
+      <w:r>
+        <w:t>Users share a 1mbps link</w:t>
+      </w:r>
+      <w:r>
+        <w:t>. Suppose each user</w:t>
+      </w:r>
+      <w:r>
+        <w:t xml:space="preserve"> requires 100kbps</w:t>
+      </w:r>
+      <w:r>
+        <w:t xml:space="preserve"> when transmitting, but they only transmit 10% of the </w:t>
+      </w:r>
+      <w:r>
+        <w:t>time.</w:t>
+      </w:r>
+    </w:p>
+    <w:p>
+      <w:r>
+        <w:t xml:space="preserve">(a) </w:t>
+      </w:r>
+      <w:r>
+        <w:t xml:space="preserve">Circuit switching is </w:t>
+      </w:r>
+      <w:proofErr w:type="gramStart"/>
+      <w:r>
+        <w:t>used,</w:t>
+      </w:r>
+      <w:proofErr w:type="gramEnd"/>
+      <w:r>
+        <w:t xml:space="preserve"> how many users can be supported?</w:t>
+      </w:r>
+    </w:p>
+    <w:p>
+      <w:r>
+        <w:t xml:space="preserve">- </w:t>
+      </w:r>
+      <w:r>
+        <w:t>1mbps = 1000kbps and</w:t>
+      </w:r>
+      <w:r>
+        <w:t xml:space="preserve"> 100kbps bandwidth per user </w:t>
+      </w:r>
+    </w:p>
+    <w:p>
+      <w:r>
+        <w:t xml:space="preserve">- </w:t>
+      </w:r>
+      <w:r>
+        <w:t>Therefore</w:t>
+      </w:r>
+      <w:r>
+        <w:t xml:space="preserve"> 1000/100 = 10 users can be supported</w:t>
+      </w:r>
+    </w:p>
+    <w:p>
+      <w:r>
+        <w:t>(b)</w:t>
+      </w:r>
+    </w:p>
+    <w:p>
+      <w:r>
+        <w:t xml:space="preserve">- </w:t>
+      </w:r>
+      <w:r>
+        <w:t>The probability of a single user transmitting = 10%</w:t>
+      </w:r>
+    </w:p>
+    <w:p>
+      <w:r>
+        <w:lastRenderedPageBreak/>
+        <w:t>(c)</w:t>
+      </w:r>
+      <w:r>
+        <w:br/>
+        <w:t>-</w:t>
+      </w:r>
+      <w:r>
+        <w:t xml:space="preserve"> 40 users, probability</w:t>
+      </w:r>
+      <w:r>
+        <w:t xml:space="preserve"> of n users transmitting simultaneously</w:t>
+      </w:r>
+    </w:p>
+    <w:p>
+      <w:r>
+        <w:t xml:space="preserve">- </w:t>
+      </w:r>
+      <w:r>
+        <w:t>0.9</w:t>
+      </w:r>
+      <w:r>
+        <w:rPr>
+          <w:vertAlign w:val="superscript"/>
+        </w:rPr>
+        <w:t>40 – n</w:t>
+      </w:r>
+      <w:r>
+        <w:t xml:space="preserve"> * 0.1</w:t>
+      </w:r>
+      <w:r>
+        <w:rPr>
+          <w:vertAlign w:val="superscript"/>
+        </w:rPr>
+        <w:t>n</w:t>
+      </w:r>
+    </w:p>
+    <w:p/>
+    <w:p>
+      <w:r>
+        <w:rPr>
+          <w:b/>
+        </w:rPr>
+        <w:t>Q4.) Packet Switching</w:t>
+      </w:r>
+      <w:r>
+        <w:br/>
+      </w:r>
+      <w:proofErr w:type="spellStart"/>
+      <w:r>
+        <w:t>src</w:t>
+      </w:r>
+      <w:proofErr w:type="spellEnd"/>
+      <w:r>
+        <w:t xml:space="preserve"> </w:t>
+      </w:r>
+      <w:r>
+        <w:sym w:font="Wingdings" w:char="F0E0"/>
+      </w:r>
+      <w:r>
+        <w:t xml:space="preserve"> </w:t>
+      </w:r>
+      <w:r>
+        <w:t>switch (</w:t>
+      </w:r>
+      <w:r>
+        <w:t xml:space="preserve">transmission speed = </w:t>
+      </w:r>
+      <w:r>
+        <w:t>R1)</w:t>
+      </w:r>
+      <w:r>
+        <w:br/>
+        <w:t xml:space="preserve">switch </w:t>
+      </w:r>
+      <w:r>
+        <w:sym w:font="Wingdings" w:char="F0E0"/>
+      </w:r>
+      <w:r>
+        <w:t xml:space="preserve"> </w:t>
+      </w:r>
+      <w:proofErr w:type="spellStart"/>
+      <w:r>
+        <w:t>dest</w:t>
+      </w:r>
+      <w:proofErr w:type="spellEnd"/>
+      <w:r>
+        <w:t xml:space="preserve"> (</w:t>
+      </w:r>
+      <w:r>
+        <w:t>transmission speed = R2)</w:t>
+      </w:r>
+    </w:p>
+    <w:p>
+      <w:r>
+        <w:t xml:space="preserve">Transmission delay = </w:t>
+      </w:r>
+      <w:r>
+        <w:t>size of packet L / R</w:t>
+      </w:r>
+    </w:p>
+    <w:p>
+      <w:r>
+        <w:t>End</w:t>
+      </w:r>
+      <w:r>
+        <w:t xml:space="preserve">-to-end delay = </w:t>
+      </w:r>
+      <w:r>
+        <w:t>R1/L + R2/L</w:t>
+      </w:r>
+    </w:p>
+    <w:p/>
+    <w:p>
+      <w:r>
+        <w:rPr>
+          <w:b/>
+        </w:rPr>
+        <w:t>Q5.)</w:t>
+      </w:r>
+      <w:r>
+        <w:rPr>
+          <w:b/>
+        </w:rPr>
+        <w:t xml:space="preserve"> Car-Caravan Analogy</w:t>
+      </w:r>
+    </w:p>
+    <w:p>
+      <w:r>
+        <w:t>Propagation speed of 100 km/</w:t>
+      </w:r>
+      <w:proofErr w:type="spellStart"/>
+      <w:r>
+        <w:t>hr</w:t>
+      </w:r>
+      <w:proofErr w:type="spellEnd"/>
+    </w:p>
+    <w:p>
+      <w:r>
+        <w:t>(a)</w:t>
+      </w:r>
+    </w:p>
+    <w:p>
+      <w:r>
+        <w:t>In this example, we are looking only at Propagation Delay</w:t>
+      </w:r>
+      <w:r>
+        <w:t>: d (length</w:t>
+      </w:r>
+    </w:p>
+    <w:p>
+      <w:r>
+        <w:t>end-to-end =</w:t>
+      </w:r>
+      <w:r>
+        <w:t xml:space="preserve"> </w:t>
+      </w:r>
+    </w:p>
+    <w:p/>
+    <w:p>
+      <w:r>
+        <w:rPr>
+          <w:b/>
+        </w:rPr>
+        <w:t xml:space="preserve">Q6.) </w:t>
+      </w:r>
+      <w:r>
+        <w:rPr>
+          <w:b/>
+        </w:rPr>
+        <w:t>Sending a large file</w:t>
+      </w:r>
+    </w:p>
+    <w:p>
+      <w:r>
+        <w:t xml:space="preserve">File size F / </w:t>
+      </w:r>
+      <w:proofErr w:type="spellStart"/>
+      <w:r>
+        <w:t>Sbits</w:t>
+      </w:r>
+      <w:proofErr w:type="spellEnd"/>
+      <w:r>
+        <w:t xml:space="preserve"> = # </w:t>
+      </w:r>
+      <w:r>
+        <w:t>segments</w:t>
+      </w:r>
+      <w:r>
+        <w:t xml:space="preserve"> and </w:t>
+      </w:r>
+      <w:r>
+        <w:t xml:space="preserve">40 </w:t>
+      </w:r>
+      <w:proofErr w:type="gramStart"/>
+      <w:r>
+        <w:t>bits</w:t>
+      </w:r>
+      <w:proofErr w:type="gramEnd"/>
+      <w:r>
+        <w:t xml:space="preserve"> header * # segments</w:t>
+      </w:r>
+    </w:p>
+    <w:p>
+      <w:r>
+        <w:t>Packet size L = 40bits header + S bit body</w:t>
+      </w:r>
+    </w:p>
+    <w:p>
+      <w:r>
+        <w:t>Transmission rate = R bps</w:t>
+      </w:r>
+    </w:p>
+    <w:p>
+      <w:r>
+        <w:t>What is the value of S that minimises delay of moving</w:t>
+      </w:r>
+      <w:r>
+        <w:t xml:space="preserve"> the file from</w:t>
+      </w:r>
+      <w:r>
+        <w:t xml:space="preserve"> A </w:t>
+      </w:r>
+      <w:r>
+        <w:sym w:font="Wingdings" w:char="F0E0"/>
+      </w:r>
+      <w:r>
+        <w:t xml:space="preserve"> B</w:t>
+      </w:r>
+      <w:r>
+        <w:t xml:space="preserve">? </w:t>
+      </w:r>
+      <w:r>
+        <w:t>Disregard propagation.</w:t>
+      </w:r>
+    </w:p>
+    <w:p>
+      <w:r>
+        <w:t xml:space="preserve">- Transmission delay = </w:t>
+      </w:r>
+      <w:r>
+        <w:t xml:space="preserve">L (size of packet) / R </w:t>
+      </w:r>
+      <w:proofErr w:type="gramStart"/>
+      <w:r>
+        <w:t>( bps</w:t>
+      </w:r>
+      <w:proofErr w:type="gramEnd"/>
+      <w:r>
+        <w:t>)</w:t>
+      </w:r>
+    </w:p>
+    <w:p>
+      <w:r>
+        <w:t>-</w:t>
+      </w:r>
+      <w:r>
+        <w:t xml:space="preserve"> Therefore </w:t>
+      </w:r>
+      <w:proofErr w:type="spellStart"/>
+      <w:r>
+        <w:t>d_trans</w:t>
+      </w:r>
+      <w:proofErr w:type="spellEnd"/>
+      <w:r>
+        <w:t xml:space="preserve"> = </w:t>
+      </w:r>
+      <w:r>
+        <w:t>(40bits + S) / R</w:t>
+      </w:r>
+    </w:p>
+    <w:p>
+      <w:r>
+        <w:t>- To minimise delay of moving the file from A</w:t>
+      </w:r>
+      <w:r>
+        <w:sym w:font="Wingdings" w:char="F0E0"/>
+      </w:r>
+      <w:r>
+        <w:t>B</w:t>
+      </w:r>
+      <w:r>
+        <w:t>, maximise the use of the transmission rate of R</w:t>
+      </w:r>
+      <w:r>
+        <w:t>.</w:t>
+      </w:r>
+      <w:r>
+        <w:t xml:space="preserve"> Therefore, optimal value of S would be: </w:t>
+      </w:r>
+      <w:r>
+        <w:rPr>
+          <w:b/>
+        </w:rPr>
+        <w:t xml:space="preserve">40 + S = R </w:t>
+      </w:r>
+      <w:r>
+        <w:rPr>
+          <w:b/>
+        </w:rPr>
+        <w:sym w:font="Wingdings" w:char="F0E0"/>
+      </w:r>
+      <w:r>
+        <w:rPr>
+          <w:b/>
+        </w:rPr>
+        <w:t xml:space="preserve"> S = R -40</w:t>
+      </w:r>
+    </w:p>
+    <w:p/>
+    <w:p>
+      <w:r>
+        <w:rPr>
+          <w:b/>
+        </w:rPr>
+        <w:t>Q7.) Sending real-time voice</w:t>
+      </w:r>
+    </w:p>
+    <w:p>
+      <w:r>
+        <w:t>64kbps bit stream</w:t>
+      </w:r>
+    </w:p>
+    <w:p>
+      <w:r>
+        <w:t>48-byte packets</w:t>
+      </w:r>
+    </w:p>
+    <w:p>
+      <w:r>
+        <w:t>One link between A</w:t>
+      </w:r>
+      <w:r>
+        <w:sym w:font="Wingdings" w:char="F0E0"/>
+      </w:r>
+      <w:r>
+        <w:t>B</w:t>
+      </w:r>
+      <w:r>
+        <w:t>, transmission rate is 1 mbps</w:t>
+      </w:r>
+      <w:r>
+        <w:t>, propagation delay is 2ms</w:t>
+      </w:r>
+    </w:p>
+    <w:p/>
+    <w:p>
+      <w:r>
+        <w:t>What is the End-to-End Delay?</w:t>
+      </w:r>
+      <w:r>
+        <w:t xml:space="preserve"> E-E = </w:t>
+      </w:r>
+      <w:proofErr w:type="spellStart"/>
+      <w:r>
+        <w:t>d_</w:t>
+      </w:r>
+      <w:r>
+        <w:t>proc</w:t>
+      </w:r>
+      <w:proofErr w:type="spellEnd"/>
+      <w:r>
+        <w:t xml:space="preserve"> + </w:t>
+      </w:r>
+      <w:proofErr w:type="spellStart"/>
+      <w:r>
+        <w:t>d_queue</w:t>
+      </w:r>
+      <w:proofErr w:type="spellEnd"/>
+      <w:r>
+        <w:t xml:space="preserve"> + </w:t>
+      </w:r>
+      <w:proofErr w:type="spellStart"/>
+      <w:r>
+        <w:t>d_trans</w:t>
+      </w:r>
+      <w:proofErr w:type="spellEnd"/>
+      <w:r>
+        <w:t xml:space="preserve"> + </w:t>
+      </w:r>
+      <w:proofErr w:type="spellStart"/>
+      <w:r>
+        <w:t>d_prop</w:t>
+      </w:r>
+      <w:proofErr w:type="spellEnd"/>
+    </w:p>
+    <w:p/>
+    <w:p>
+      <w:r>
+        <w:t>All bits in the packet must be generated before first bit in a packet is t</w:t>
+      </w:r>
+      <w:r>
+        <w:t>ransmitted.</w:t>
+      </w:r>
+      <w:r>
+        <w:t xml:space="preserve"> </w:t>
+      </w:r>
+      <w:r>
+        <w:t>The time to gather the first packet:</w:t>
+      </w:r>
+    </w:p>
+    <w:p>
+      <w:r>
+        <w:t>- Packet size = 48bytes * 8 bits</w:t>
+      </w:r>
+    </w:p>
+    <w:p>
+      <w:r>
+        <w:t xml:space="preserve">- </w:t>
+      </w:r>
+      <w:r>
+        <w:t>Convers</w:t>
+      </w:r>
+      <w:r>
+        <w:t xml:space="preserve">ion of each packet = (48 * 8) bits / 64kbps </w:t>
+      </w:r>
+      <w:r>
+        <w:rPr>
+          <w:b/>
+        </w:rPr>
+        <w:t>= (48 * 8) bits / 64,000 bits</w:t>
+      </w:r>
+      <w:r>
+        <w:t xml:space="preserve"> (change to same units)</w:t>
+      </w:r>
+    </w:p>
+    <w:p>
+      <w:r>
+        <w:t xml:space="preserve">- </w:t>
+      </w:r>
+      <w:proofErr w:type="spellStart"/>
+      <w:r>
+        <w:t>d_gather</w:t>
+      </w:r>
+      <w:proofErr w:type="spellEnd"/>
+      <w:r>
+        <w:t xml:space="preserve"> first packet </w:t>
+      </w:r>
+      <w:r>
+        <w:t xml:space="preserve">= </w:t>
+      </w:r>
+      <w:r>
+        <w:rPr>
+          <w:b/>
+        </w:rPr>
+        <w:t>6ms</w:t>
+      </w:r>
+    </w:p>
+    <w:p/>
+    <w:p>
+      <w:r>
+        <w:t>Transmission Delay</w:t>
+      </w:r>
+      <w:r>
+        <w:t xml:space="preserve"> Per Packet</w:t>
+      </w:r>
+      <w:r>
+        <w:t xml:space="preserve"> = </w:t>
+      </w:r>
+      <w:r>
+        <w:t xml:space="preserve">L </w:t>
+      </w:r>
+      <w:r>
+        <w:t>/ R</w:t>
+      </w:r>
+    </w:p>
+    <w:p>
+      <w:r>
+        <w:t xml:space="preserve">- </w:t>
+      </w:r>
+      <w:proofErr w:type="spellStart"/>
+      <w:r>
+        <w:t>d_trans</w:t>
+      </w:r>
+      <w:proofErr w:type="spellEnd"/>
+      <w:r>
+        <w:t xml:space="preserve"> = (48 * 8) bits / 1mbps = </w:t>
+      </w:r>
+      <w:r>
+        <w:t>(48 * 8) bits / 1</w:t>
+      </w:r>
+      <w:r>
+        <w:t>,000kbps =</w:t>
+      </w:r>
+      <w:r>
+        <w:rPr>
+          <w:b/>
+        </w:rPr>
+        <w:t xml:space="preserve"> </w:t>
+      </w:r>
+      <w:r>
+        <w:rPr>
+          <w:b/>
+        </w:rPr>
+        <w:t>(48 * 8) bits / 1</w:t>
+      </w:r>
+      <w:r>
+        <w:rPr>
+          <w:b/>
+        </w:rPr>
+        <w:t>,000,000bps</w:t>
+      </w:r>
+    </w:p>
+    <w:p>
+      <w:r>
+        <w:t xml:space="preserve">- </w:t>
+      </w:r>
+      <w:proofErr w:type="spellStart"/>
+      <w:r>
+        <w:t>d_trans</w:t>
+      </w:r>
+      <w:proofErr w:type="spellEnd"/>
+      <w:r>
+        <w:t xml:space="preserve"> = 384 / 1 million kbps = </w:t>
+      </w:r>
+      <w:r>
+        <w:rPr>
+          <w:b/>
+        </w:rPr>
+        <w:t>384 microseconds</w:t>
+      </w:r>
+    </w:p>
+    <w:p/>
+    <w:p>
+      <w:r>
+        <w:t xml:space="preserve">End-to-End Delay = </w:t>
+      </w:r>
+      <w:proofErr w:type="spellStart"/>
+      <w:r>
+        <w:t>d_proc</w:t>
+      </w:r>
+      <w:proofErr w:type="spellEnd"/>
+      <w:r>
+        <w:t xml:space="preserve"> + </w:t>
+      </w:r>
+      <w:proofErr w:type="spellStart"/>
+      <w:r>
+        <w:t>d_queue</w:t>
+      </w:r>
+      <w:proofErr w:type="spellEnd"/>
+      <w:r>
+        <w:t xml:space="preserve"> + </w:t>
+      </w:r>
+      <w:proofErr w:type="spellStart"/>
+      <w:r>
+        <w:t>d_trans</w:t>
+      </w:r>
+      <w:proofErr w:type="spellEnd"/>
+      <w:r>
+        <w:t xml:space="preserve"> + </w:t>
+      </w:r>
+      <w:proofErr w:type="spellStart"/>
+      <w:r>
+        <w:t>d_prop</w:t>
+      </w:r>
+      <w:proofErr w:type="spellEnd"/>
+    </w:p>
+    <w:p>
+      <w:r>
+        <w:t xml:space="preserve">= </w:t>
+      </w:r>
+      <w:proofErr w:type="spellStart"/>
+      <w:r>
+        <w:t>d_gather</w:t>
+      </w:r>
+      <w:proofErr w:type="spellEnd"/>
+      <w:r>
+        <w:t xml:space="preserve"> + </w:t>
+      </w:r>
+      <w:proofErr w:type="spellStart"/>
+      <w:r>
+        <w:t>d_trans</w:t>
+      </w:r>
+      <w:proofErr w:type="spellEnd"/>
+      <w:r>
+        <w:t xml:space="preserve"> + </w:t>
+      </w:r>
+      <w:proofErr w:type="spellStart"/>
+      <w:r>
+        <w:t>d_prop</w:t>
+      </w:r>
+      <w:proofErr w:type="spellEnd"/>
+    </w:p>
+    <w:p>
+      <w:r>
+        <w:t>=</w:t>
+      </w:r>
+      <w:r>
+        <w:t xml:space="preserve"> 6ms + 0.384ms + 2ms</w:t>
+      </w:r>
+    </w:p>
+    <w:p>
+      <w:r>
+        <w:t xml:space="preserve">= </w:t>
+      </w:r>
+      <w:r>
+        <w:rPr>
+          <w:b/>
+        </w:rPr>
+        <w:t>8.384ms</w:t>
+      </w:r>
+    </w:p>
+    <w:p/>
+    <w:p>
+      <w:r>
+        <w:rPr>
+          <w:b/>
+        </w:rPr>
+        <w:t>Q8.) Sending packets over a computer network</w:t>
+      </w:r>
+    </w:p>
+    <w:p>
+      <w:r>
+        <w:t>Bad things</w:t>
+      </w:r>
+    </w:p>
+    <w:p/>
+    <w:p/>
+    <w:p>
+      <w:r>
+        <w:rPr>
+          <w:b/>
+        </w:rPr>
+        <w:t>Q9.) Queueing delay in router buffer</w:t>
+      </w:r>
+    </w:p>
+    <w:p>
+      <w:r>
+        <w:t xml:space="preserve">All packets are L bits, transmission rate is </w:t>
+      </w:r>
+      <w:proofErr w:type="spellStart"/>
+      <w:r>
+        <w:t>Rbps</w:t>
+      </w:r>
+      <w:proofErr w:type="spellEnd"/>
+      <w:r>
+        <w:t>, N packets arrive simultaneously at the buffer every LN/R seconds.</w:t>
+      </w:r>
+    </w:p>
+    <w:p/>
+    <w:p>
+      <w:r>
+        <w:t xml:space="preserve">Average queueing delay = </w:t>
+      </w:r>
+      <w:r>
+        <w:rPr>
+          <w:b/>
+        </w:rPr>
+        <w:t>(N-</w:t>
+      </w:r>
+      <w:proofErr w:type="gramStart"/>
+      <w:r>
+        <w:rPr>
+          <w:b/>
+        </w:rPr>
+        <w:t>1)L</w:t>
+      </w:r>
+      <w:proofErr w:type="gramEnd"/>
+      <w:r>
+        <w:rPr>
+          <w:b/>
+        </w:rPr>
+        <w:t>/R</w:t>
+      </w:r>
+    </w:p>
+    <w:p>
+      <w:r>
+        <w:t xml:space="preserve">- </w:t>
+      </w:r>
+      <w:r>
+        <w:t xml:space="preserve">The queue is empty </w:t>
+      </w:r>
+      <w:r>
+        <w:t>when the first N packets arrive, therefore no queueing delay for them.</w:t>
+      </w:r>
+    </w:p>
+    <w:p>
+      <w:r>
+        <w:t>-</w:t>
+      </w:r>
+      <w:r>
+        <w:t xml:space="preserve"> The second packet has a queueing delay of L/R</w:t>
+      </w:r>
+      <w:r>
+        <w:t>.</w:t>
+      </w:r>
+    </w:p>
+    <w:p>
+      <w:r>
+        <w:t>- The nth packet will have a queuing delay of (n-</w:t>
+      </w:r>
+      <w:proofErr w:type="gramStart"/>
+      <w:r>
+        <w:t>1)L</w:t>
+      </w:r>
+      <w:proofErr w:type="gramEnd"/>
+      <w:r>
+        <w:t>/R seconds.</w:t>
+      </w:r>
+    </w:p>
+    <w:p/>
+    <w:p>
+      <w:r>
+        <w:t xml:space="preserve"> </w:t>
+      </w:r>
+    </w:p>
+    <w:p/>
+    <w:p/>
+    <w:p>
+      <w:r>
+        <w:t xml:space="preserve"> </w:t>
+      </w:r>
     </w:p>
     <w:sectPr>
       <w:pgSz w:w="11900" w:h="16840"/>
-      <w:pgMar w:top="1440" w:right="1440" w:bottom="1440" w:left="1440" w:header="708" w:footer="708" w:gutter="0"/>
+      <w:pgMar w:top="720" w:right="720" w:bottom="720" w:left="720" w:header="708" w:footer="708" w:gutter="0"/>
       <w:cols w:space="708"/>
       <w:docGrid w:linePitch="360"/>
     </w:sectPr>
   </w:body>
 </w:document>
+</file>
+
+<file path=word/numbering.xml><?xml version="1.0" encoding="utf-8"?>
+<w:numbering xmlns:wpc="http://schemas.microsoft.com/office/word/2010/wordprocessingCanvas" xmlns:mo="http://schemas.microsoft.com/office/mac/office/2008/main" xmlns:mc="http://schemas.openxmlformats.org/markup-compatibility/2006" xmlns:mv="urn:schemas-microsoft-com:mac:vml" xmlns:o="urn:schemas-microsoft-com:office:office" xmlns:r="http://schemas.openxmlformats.org/officeDocument/2006/relationships" xmlns:m="http://schemas.openxmlformats.org/officeDocument/2006/math" xmlns:v="urn:schemas-microsoft-com:vml" xmlns:wp14="http://schemas.microsoft.com/office/word/2010/wordprocessingDrawing" xmlns:wp="http://schemas.openxmlformats.org/drawingml/2006/wordprocessingDrawing" xmlns:w10="urn:schemas-microsoft-com:office:word" xmlns:w="http://schemas.openxmlformats.org/wordprocessingml/2006/main" xmlns:w14="http://schemas.microsoft.com/office/word/2010/wordml" xmlns:w15="http://schemas.microsoft.com/office/word/2012/wordml" xmlns:wpg="http://schemas.microsoft.com/office/word/2010/wordprocessingGroup" xmlns:wpi="http://schemas.microsoft.com/office/word/2010/wordprocessingInk" xmlns:wne="http://schemas.microsoft.com/office/word/2006/wordml" xmlns:wps="http://schemas.microsoft.com/office/word/2010/wordprocessingShape" mc:Ignorable="w14 w15 wp14">
+  <w:abstractNum w:abstractNumId="0">
+    <w:nsid w:val="1F6B70A6"/>
+    <w:multiLevelType w:val="hybridMultilevel"/>
+    <w:tmpl w:val="BE94E4AE"/>
+    <w:lvl w:ilvl="0" w:tplc="832EF8C8">
+      <w:start w:val="1"/>
+      <w:numFmt w:val="lowerLetter"/>
+      <w:lvlText w:val="(%1)"/>
+      <w:lvlJc w:val="left"/>
+      <w:pPr>
+        <w:ind w:left="720" w:hanging="360"/>
+      </w:pPr>
+      <w:rPr>
+        <w:rFonts w:hint="default"/>
+      </w:rPr>
+    </w:lvl>
+    <w:lvl w:ilvl="1" w:tplc="04090019" w:tentative="1">
+      <w:start w:val="1"/>
+      <w:numFmt w:val="lowerLetter"/>
+      <w:lvlText w:val="%2."/>
+      <w:lvlJc w:val="left"/>
+      <w:pPr>
+        <w:ind w:left="1440" w:hanging="360"/>
+      </w:pPr>
+    </w:lvl>
+    <w:lvl w:ilvl="2" w:tplc="0409001B" w:tentative="1">
+      <w:start w:val="1"/>
+      <w:numFmt w:val="lowerRoman"/>
+      <w:lvlText w:val="%3."/>
+      <w:lvlJc w:val="right"/>
+      <w:pPr>
+        <w:ind w:left="2160" w:hanging="180"/>
+      </w:pPr>
+    </w:lvl>
+    <w:lvl w:ilvl="3" w:tplc="0409000F" w:tentative="1">
+      <w:start w:val="1"/>
+      <w:numFmt w:val="decimal"/>
+      <w:lvlText w:val="%4."/>
+      <w:lvlJc w:val="left"/>
+      <w:pPr>
+        <w:ind w:left="2880" w:hanging="360"/>
+      </w:pPr>
+    </w:lvl>
+    <w:lvl w:ilvl="4" w:tplc="04090019" w:tentative="1">
+      <w:start w:val="1"/>
+      <w:numFmt w:val="lowerLetter"/>
+      <w:lvlText w:val="%5."/>
+      <w:lvlJc w:val="left"/>
+      <w:pPr>
+        <w:ind w:left="3600" w:hanging="360"/>
+      </w:pPr>
+    </w:lvl>
+    <w:lvl w:ilvl="5" w:tplc="0409001B" w:tentative="1">
+      <w:start w:val="1"/>
+      <w:numFmt w:val="lowerRoman"/>
+      <w:lvlText w:val="%6."/>
+      <w:lvlJc w:val="right"/>
+      <w:pPr>
+        <w:ind w:left="4320" w:hanging="180"/>
+      </w:pPr>
+    </w:lvl>
+    <w:lvl w:ilvl="6" w:tplc="0409000F" w:tentative="1">
+      <w:start w:val="1"/>
+      <w:numFmt w:val="decimal"/>
+      <w:lvlText w:val="%7."/>
+      <w:lvlJc w:val="left"/>
+      <w:pPr>
+        <w:ind w:left="5040" w:hanging="360"/>
+      </w:pPr>
+    </w:lvl>
+    <w:lvl w:ilvl="7" w:tplc="04090019" w:tentative="1">
+      <w:start w:val="1"/>
+      <w:numFmt w:val="lowerLetter"/>
+      <w:lvlText w:val="%8."/>
+      <w:lvlJc w:val="left"/>
+      <w:pPr>
+        <w:ind w:left="5760" w:hanging="360"/>
+      </w:pPr>
+    </w:lvl>
+    <w:lvl w:ilvl="8" w:tplc="0409001B" w:tentative="1">
+      <w:start w:val="1"/>
+      <w:numFmt w:val="lowerRoman"/>
+      <w:lvlText w:val="%9."/>
+      <w:lvlJc w:val="right"/>
+      <w:pPr>
+        <w:ind w:left="6480" w:hanging="180"/>
+      </w:pPr>
+    </w:lvl>
+  </w:abstractNum>
+  <w:num w:numId="1">
+    <w:abstractNumId w:val="0"/>
+  </w:num>
+</w:numbering>
 </file>
 
 <file path=word/styles.xml><?xml version="1.0" encoding="utf-8"?>
@@ -767,6 +1681,17 @@
     <w:semiHidden/>
     <w:unhideWhenUsed/>
   </w:style>
+  <w:style w:type="paragraph" w:styleId="ListParagraph">
+    <w:name w:val="List Paragraph"/>
+    <w:basedOn w:val="Normal"/>
+    <w:uiPriority w:val="34"/>
+    <w:qFormat/>
+    <w:rsid w:val="00405487"/>
+    <w:pPr>
+      <w:ind w:left="720"/>
+      <w:contextualSpacing/>
+    </w:pPr>
+  </w:style>
 </w:styles>
 </file>
 

</xml_diff>